<commit_message>
output is the same as school solution
</commit_message>
<xml_diff>
--- a/TEST_C/הצהרת טוהר בחינות.docx
+++ b/TEST_C/הצהרת טוהר בחינות.docx
@@ -1,6 +1,6 @@
 
 <file path=word/document.xml><?xml version="1.0" encoding="utf-8"?>
-<w:document xmlns:wpc="http://schemas.microsoft.com/office/word/2010/wordprocessingCanvas" xmlns:cx="http://schemas.microsoft.com/office/drawing/2014/chartex" xmlns:cx1="http://schemas.microsoft.com/office/drawing/2015/9/8/chartex" xmlns:cx2="http://schemas.microsoft.com/office/drawing/2015/10/21/chartex" xmlns:cx3="http://schemas.microsoft.com/office/drawing/2016/5/9/chartex" xmlns:cx4="http://schemas.microsoft.com/office/drawing/2016/5/10/chartex" xmlns:cx5="http://schemas.microsoft.com/office/drawing/2016/5/11/chartex" xmlns:cx6="http://schemas.microsoft.com/office/drawing/2016/5/12/chartex" xmlns:cx7="http://schemas.microsoft.com/office/drawing/2016/5/13/chartex" xmlns:cx8="http://schemas.microsoft.com/office/drawing/2016/5/14/chartex" xmlns:mc="http://schemas.openxmlformats.org/markup-compatibility/2006" xmlns:aink="http://schemas.microsoft.com/office/drawing/2016/ink" xmlns:am3d="http://schemas.microsoft.com/office/drawing/2017/model3d" xmlns:o="urn:schemas-microsoft-com:office:office" xmlns:r="http://schemas.openxmlformats.org/officeDocument/2006/relationships" xmlns:m="http://schemas.openxmlformats.org/officeDocument/2006/math" xmlns:v="urn:schemas-microsoft-com:vml" xmlns:wp14="http://schemas.microsoft.com/office/word/2010/wordprocessingDrawing" xmlns:wp="http://schemas.openxmlformats.org/drawingml/2006/wordprocessingDrawing" xmlns:w10="urn:schemas-microsoft-com:office:word" xmlns:w="http://schemas.openxmlformats.org/wordprocessingml/2006/main" xmlns:w14="http://schemas.microsoft.com/office/word/2010/wordml" xmlns:w15="http://schemas.microsoft.com/office/word/2012/wordml" xmlns:w16cex="http://schemas.microsoft.com/office/word/2018/wordml/cex" xmlns:w16cid="http://schemas.microsoft.com/office/word/2016/wordml/cid" xmlns:w16="http://schemas.microsoft.com/office/word/2018/wordml" xmlns:w16se="http://schemas.microsoft.com/office/word/2015/wordml/symex" xmlns:wpg="http://schemas.microsoft.com/office/word/2010/wordprocessingGroup" xmlns:wpi="http://schemas.microsoft.com/office/word/2010/wordprocessingInk" xmlns:wne="http://schemas.microsoft.com/office/word/2006/wordml" xmlns:wps="http://schemas.microsoft.com/office/word/2010/wordprocessingShape" mc:Ignorable="w14 w15 w16se w16cid w16 w16cex wp14">
+<w:document xmlns:wpc="http://schemas.microsoft.com/office/word/2010/wordprocessingCanvas" xmlns:cx="http://schemas.microsoft.com/office/drawing/2014/chartex" xmlns:cx1="http://schemas.microsoft.com/office/drawing/2015/9/8/chartex" xmlns:cx2="http://schemas.microsoft.com/office/drawing/2015/10/21/chartex" xmlns:cx3="http://schemas.microsoft.com/office/drawing/2016/5/9/chartex" xmlns:cx4="http://schemas.microsoft.com/office/drawing/2016/5/10/chartex" xmlns:cx5="http://schemas.microsoft.com/office/drawing/2016/5/11/chartex" xmlns:cx6="http://schemas.microsoft.com/office/drawing/2016/5/12/chartex" xmlns:cx7="http://schemas.microsoft.com/office/drawing/2016/5/13/chartex" xmlns:cx8="http://schemas.microsoft.com/office/drawing/2016/5/14/chartex" xmlns:mc="http://schemas.openxmlformats.org/markup-compatibility/2006" xmlns:aink="http://schemas.microsoft.com/office/drawing/2016/ink" xmlns:am3d="http://schemas.microsoft.com/office/drawing/2017/model3d" xmlns:o="urn:schemas-microsoft-com:office:office" xmlns:r="http://schemas.openxmlformats.org/officeDocument/2006/relationships" xmlns:m="http://schemas.openxmlformats.org/officeDocument/2006/math" xmlns:v="urn:schemas-microsoft-com:vml" xmlns:wp14="http://schemas.microsoft.com/office/word/2010/wordprocessingDrawing" xmlns:wp="http://schemas.openxmlformats.org/drawingml/2006/wordprocessingDrawing" xmlns:w10="urn:schemas-microsoft-com:office:word" xmlns:w="http://schemas.openxmlformats.org/wordprocessingml/2006/main" xmlns:w14="http://schemas.microsoft.com/office/word/2010/wordml" xmlns:w15="http://schemas.microsoft.com/office/word/2012/wordml" xmlns:w16cid="http://schemas.microsoft.com/office/word/2016/wordml/cid" xmlns:w16se="http://schemas.microsoft.com/office/word/2015/wordml/symex" xmlns:wpg="http://schemas.microsoft.com/office/word/2010/wordprocessingGroup" xmlns:wpi="http://schemas.microsoft.com/office/word/2010/wordprocessingInk" xmlns:wne="http://schemas.microsoft.com/office/word/2006/wordml" xmlns:wps="http://schemas.microsoft.com/office/word/2010/wordprocessingShape" mc:Ignorable="w14 w15 w16se w16cid wp14">
   <w:body>
     <w:p>
       <w:pPr>
@@ -222,18 +222,180 @@
       </w:pPr>
       <w:r>
         <w:rPr>
-          <w:rFonts w:ascii="David" w:hAnsi="David" w:cs="David" w:hint="cs"/>
-          <w:b/>
-          <w:bCs/>
           <w:noProof/>
-          <w:sz w:val="32"/>
-          <w:szCs w:val="32"/>
-          <w:rtl/>
         </w:rPr>
         <mc:AlternateContent>
           <mc:Choice Requires="wps">
             <w:drawing>
-              <wp:anchor distT="0" distB="0" distL="114300" distR="114300" simplePos="0" relativeHeight="251659264" behindDoc="0" locked="0" layoutInCell="1" allowOverlap="1" wp14:anchorId="531F8910" wp14:editId="13742E01">
+              <wp:anchor distT="0" distB="0" distL="114300" distR="114300" simplePos="0" relativeHeight="251654656" behindDoc="0" locked="0" layoutInCell="1" allowOverlap="1" wp14:anchorId="30980669" wp14:editId="4BD4FB66">
+                <wp:simplePos x="0" y="0"/>
+                <wp:positionH relativeFrom="column">
+                  <wp:posOffset>5806440</wp:posOffset>
+                </wp:positionH>
+                <wp:positionV relativeFrom="paragraph">
+                  <wp:posOffset>165100</wp:posOffset>
+                </wp:positionV>
+                <wp:extent cx="327660" cy="259080"/>
+                <wp:effectExtent l="0" t="0" r="0" b="7620"/>
+                <wp:wrapNone/>
+                <wp:docPr id="2" name="Text Box 2"/>
+                <wp:cNvGraphicFramePr/>
+                <a:graphic xmlns:a="http://schemas.openxmlformats.org/drawingml/2006/main">
+                  <a:graphicData uri="http://schemas.microsoft.com/office/word/2010/wordprocessingShape">
+                    <wps:wsp>
+                      <wps:cNvSpPr txBox="1"/>
+                      <wps:spPr>
+                        <a:xfrm>
+                          <a:off x="0" y="0"/>
+                          <a:ext cx="327660" cy="259080"/>
+                        </a:xfrm>
+                        <a:prstGeom prst="rect">
+                          <a:avLst/>
+                        </a:prstGeom>
+                        <a:noFill/>
+                        <a:ln>
+                          <a:noFill/>
+                        </a:ln>
+                      </wps:spPr>
+                      <wps:txbx>
+                        <w:txbxContent>
+                          <w:p>
+                            <w:pPr>
+                              <w:bidi/>
+                              <w:jc w:val="center"/>
+                              <w:rPr>
+                                <w:rFonts w:ascii="David" w:hAnsi="David" w:cs="David"/>
+                                <w:bCs/>
+                                <w:color w:val="FF0000"/>
+                                <w:sz w:val="28"/>
+                                <w:szCs w:val="28"/>
+                                <w14:shadow w14:blurRad="38100" w14:dist="19050" w14:dir="2700000" w14:sx="100000" w14:sy="100000" w14:kx="0" w14:ky="0" w14:algn="tl">
+                                  <w14:schemeClr w14:val="dk1">
+                                    <w14:alpha w14:val="60000"/>
+                                  </w14:schemeClr>
+                                </w14:shadow>
+                                <w14:textOutline w14:w="0" w14:cap="flat" w14:cmpd="sng" w14:algn="ctr">
+                                  <w14:noFill/>
+                                  <w14:prstDash w14:val="solid"/>
+                                  <w14:round/>
+                                </w14:textOutline>
+                              </w:rPr>
+                            </w:pPr>
+                            <w:r>
+                              <w:rPr>
+                                <w:rFonts w:ascii="David" w:hAnsi="David" w:cs="David"/>
+                                <w:bCs/>
+                                <w:color w:val="FF0000"/>
+                                <w:sz w:val="28"/>
+                                <w:szCs w:val="28"/>
+                                <w14:shadow w14:blurRad="38100" w14:dist="19050" w14:dir="2700000" w14:sx="100000" w14:sy="100000" w14:kx="0" w14:ky="0" w14:algn="tl">
+                                  <w14:schemeClr w14:val="dk1">
+                                    <w14:alpha w14:val="60000"/>
+                                  </w14:schemeClr>
+                                </w14:shadow>
+                                <w14:textOutline w14:w="0" w14:cap="flat" w14:cmpd="sng" w14:algn="ctr">
+                                  <w14:noFill/>
+                                  <w14:prstDash w14:val="solid"/>
+                                  <w14:round/>
+                                </w14:textOutline>
+                              </w:rPr>
+                              <w:t>V</w:t>
+                            </w:r>
+                          </w:p>
+                        </w:txbxContent>
+                      </wps:txbx>
+                      <wps:bodyPr rot="0" spcFirstLastPara="0" vertOverflow="overflow" horzOverflow="overflow" vert="horz" wrap="square" lIns="91440" tIns="45720" rIns="91440" bIns="45720" numCol="1" spcCol="0" rtlCol="0" fromWordArt="0" anchor="t" anchorCtr="0" forceAA="0" compatLnSpc="1">
+                        <a:prstTxWarp prst="textNoShape">
+                          <a:avLst/>
+                        </a:prstTxWarp>
+                        <a:noAutofit/>
+                      </wps:bodyPr>
+                    </wps:wsp>
+                  </a:graphicData>
+                </a:graphic>
+                <wp14:sizeRelH relativeFrom="margin">
+                  <wp14:pctWidth>0</wp14:pctWidth>
+                </wp14:sizeRelH>
+                <wp14:sizeRelV relativeFrom="margin">
+                  <wp14:pctHeight>0</wp14:pctHeight>
+                </wp14:sizeRelV>
+              </wp:anchor>
+            </w:drawing>
+          </mc:Choice>
+          <mc:Fallback>
+            <w:pict>
+              <v:shapetype w14:anchorId="30980669" id="_x0000_t202" coordsize="21600,21600" o:spt="202" path="m,l,21600r21600,l21600,xe">
+                <v:stroke joinstyle="miter"/>
+                <v:path gradientshapeok="t" o:connecttype="rect"/>
+              </v:shapetype>
+              <v:shape id="Text Box 2" o:spid="_x0000_s1026" type="#_x0000_t202" style="position:absolute;left:0;text-align:left;margin-left:457.2pt;margin-top:13pt;width:25.8pt;height:20.4pt;z-index:251654656;visibility:visible;mso-wrap-style:square;mso-width-percent:0;mso-height-percent:0;mso-wrap-distance-left:9pt;mso-wrap-distance-top:0;mso-wrap-distance-right:9pt;mso-wrap-distance-bottom:0;mso-position-horizontal:absolute;mso-position-horizontal-relative:text;mso-position-vertical:absolute;mso-position-vertical-relative:text;mso-width-percent:0;mso-height-percent:0;mso-width-relative:margin;mso-height-relative:margin;v-text-anchor:top" o:gfxdata="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" filled="f" stroked="f">
+                <v:fill o:detectmouseclick="t"/>
+                <v:textbox>
+                  <w:txbxContent>
+                    <w:p>
+                      <w:pPr>
+                        <w:bidi/>
+                        <w:jc w:val="center"/>
+                        <w:rPr>
+                          <w:rFonts w:ascii="David" w:hAnsi="David" w:cs="David"/>
+                          <w:bCs/>
+                          <w:color w:val="FF0000"/>
+                          <w:sz w:val="28"/>
+                          <w:szCs w:val="28"/>
+                          <w14:shadow w14:blurRad="38100" w14:dist="19050" w14:dir="2700000" w14:sx="100000" w14:sy="100000" w14:kx="0" w14:ky="0" w14:algn="tl">
+                            <w14:schemeClr w14:val="dk1">
+                              <w14:alpha w14:val="60000"/>
+                            </w14:schemeClr>
+                          </w14:shadow>
+                          <w14:textOutline w14:w="0" w14:cap="flat" w14:cmpd="sng" w14:algn="ctr">
+                            <w14:noFill/>
+                            <w14:prstDash w14:val="solid"/>
+                            <w14:round/>
+                          </w14:textOutline>
+                        </w:rPr>
+                      </w:pPr>
+                      <w:r>
+                        <w:rPr>
+                          <w:rFonts w:ascii="David" w:hAnsi="David" w:cs="David"/>
+                          <w:bCs/>
+                          <w:color w:val="FF0000"/>
+                          <w:sz w:val="28"/>
+                          <w:szCs w:val="28"/>
+                          <w14:shadow w14:blurRad="38100" w14:dist="19050" w14:dir="2700000" w14:sx="100000" w14:sy="100000" w14:kx="0" w14:ky="0" w14:algn="tl">
+                            <w14:schemeClr w14:val="dk1">
+                              <w14:alpha w14:val="60000"/>
+                            </w14:schemeClr>
+                          </w14:shadow>
+                          <w14:textOutline w14:w="0" w14:cap="flat" w14:cmpd="sng" w14:algn="ctr">
+                            <w14:noFill/>
+                            <w14:prstDash w14:val="solid"/>
+                            <w14:round/>
+                          </w14:textOutline>
+                        </w:rPr>
+                        <w:t>V</w:t>
+                      </w:r>
+                    </w:p>
+                  </w:txbxContent>
+                </v:textbox>
+              </v:shape>
+            </w:pict>
+          </mc:Fallback>
+        </mc:AlternateContent>
+      </w:r>
+      <w:r>
+        <w:rPr>
+          <w:rFonts w:ascii="David" w:hAnsi="David" w:cs="David" w:hint="cs"/>
+          <w:b/>
+          <w:bCs/>
+          <w:noProof/>
+          <w:sz w:val="32"/>
+          <w:szCs w:val="32"/>
+          <w:rtl/>
+        </w:rPr>
+        <mc:AlternateContent>
+          <mc:Choice Requires="wps">
+            <w:drawing>
+              <wp:anchor distT="0" distB="0" distL="114300" distR="114300" simplePos="0" relativeHeight="251659264" behindDoc="0" locked="0" layoutInCell="1" allowOverlap="1" wp14:anchorId="531F8910" wp14:editId="6D501876">
                 <wp:simplePos x="0" y="0"/>
                 <wp:positionH relativeFrom="column">
                   <wp:posOffset>5887964</wp:posOffset>
@@ -281,6 +443,18 @@
                           <a:schemeClr val="lt1"/>
                         </a:fontRef>
                       </wps:style>
+                      <wps:txbx>
+                        <w:txbxContent>
+                          <w:p>
+                            <w:pPr>
+                              <w:jc w:val="center"/>
+                            </w:pPr>
+                            <w:r>
+                              <w:t>V</w:t>
+                            </w:r>
+                          </w:p>
+                        </w:txbxContent>
+                      </wps:txbx>
                       <wps:bodyPr rot="0" spcFirstLastPara="0" vertOverflow="overflow" horzOverflow="overflow" vert="horz" wrap="square" lIns="91440" tIns="45720" rIns="91440" bIns="45720" numCol="1" spcCol="0" rtlCol="0" fromWordArt="0" anchor="ctr" anchorCtr="0" forceAA="0" compatLnSpc="1">
                         <a:prstTxWarp prst="textNoShape">
                           <a:avLst/>
@@ -301,7 +475,20 @@
           </mc:Choice>
           <mc:Fallback>
             <w:pict>
-              <v:rect w14:anchorId="3E3A1C93" id="Rectangle 49" o:spid="_x0000_s1026" style="position:absolute;margin-left:463.6pt;margin-top:17.65pt;width:11.1pt;height:11.1pt;z-index:251659264;visibility:visible;mso-wrap-style:square;mso-width-percent:0;mso-height-percent:0;mso-wrap-distance-left:9pt;mso-wrap-distance-top:0;mso-wrap-distance-right:9pt;mso-wrap-distance-bottom:0;mso-position-horizontal:absolute;mso-position-horizontal-relative:text;mso-position-vertical:absolute;mso-position-vertical-relative:text;mso-width-percent:0;mso-height-percent:0;mso-width-relative:margin;mso-height-relative:margin;v-text-anchor:middle" o:gfxdata="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" filled="f" strokecolor="black [3213]" strokeweight="1pt"/>
+              <v:rect w14:anchorId="531F8910" id="Rectangle 49" o:spid="_x0000_s1027" style="position:absolute;left:0;text-align:left;margin-left:463.6pt;margin-top:17.65pt;width:11.1pt;height:11.1pt;z-index:251659264;visibility:visible;mso-wrap-style:square;mso-width-percent:0;mso-height-percent:0;mso-wrap-distance-left:9pt;mso-wrap-distance-top:0;mso-wrap-distance-right:9pt;mso-wrap-distance-bottom:0;mso-position-horizontal:absolute;mso-position-horizontal-relative:text;mso-position-vertical:absolute;mso-position-vertical-relative:text;mso-width-percent:0;mso-height-percent:0;mso-width-relative:margin;mso-height-relative:margin;v-text-anchor:middle" o:gfxdata="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" filled="f" strokecolor="black [3213]" strokeweight="1pt">
+                <v:textbox>
+                  <w:txbxContent>
+                    <w:p>
+                      <w:pPr>
+                        <w:jc w:val="center"/>
+                      </w:pPr>
+                      <w:r>
+                        <w:t>V</w:t>
+                      </w:r>
+                    </w:p>
+                  </w:txbxContent>
+                </v:textbox>
+              </v:rect>
             </w:pict>
           </mc:Fallback>
         </mc:AlternateContent>
@@ -421,15 +608,14 @@
       </w:r>
       <w:r>
         <w:rPr>
-          <w:rFonts w:ascii="David" w:hAnsi="David" w:cs="David" w:hint="cs"/>
+          <w:rFonts w:ascii="David" w:hAnsi="David" w:cs="David"/>
           <w:b/>
           <w:bCs/>
           <w:color w:val="FF0000"/>
           <w:sz w:val="32"/>
           <w:szCs w:val="32"/>
-          <w:rtl/>
-        </w:rPr>
-        <w:t>מספר קורס</w:t>
+        </w:rPr>
+        <w:t>67315</w:t>
       </w:r>
       <w:r>
         <w:rPr>
@@ -477,71 +663,68 @@
       </w:r>
       <w:r>
         <w:rPr>
-          <w:rFonts w:ascii="David" w:hAnsi="David" w:cs="David" w:hint="cs"/>
+          <w:rFonts w:ascii="David" w:hAnsi="David" w:cs="David"/>
+          <w:b/>
+          <w:bCs/>
+          <w:sz w:val="32"/>
+          <w:szCs w:val="32"/>
+        </w:rPr>
+        <w:t>C,C++</w:t>
+      </w:r>
+      <w:r>
+        <w:rPr>
+          <w:rFonts w:ascii="David" w:hAnsi="David" w:cs="David" w:hint="cs"/>
+          <w:b/>
+          <w:bCs/>
+          <w:sz w:val="32"/>
+          <w:szCs w:val="32"/>
+          <w:rtl/>
+        </w:rPr>
+        <w:t>" ש</w:t>
+      </w:r>
+      <w:r>
+        <w:rPr>
+          <w:rFonts w:ascii="David" w:hAnsi="David" w:cs="David" w:hint="cs"/>
+          <w:b/>
+          <w:bCs/>
+          <w:sz w:val="32"/>
+          <w:szCs w:val="32"/>
+          <w:rtl/>
+        </w:rPr>
+        <w:t>ה</w:t>
+      </w:r>
+      <w:r>
+        <w:rPr>
+          <w:rFonts w:ascii="David" w:hAnsi="David" w:cs="David" w:hint="cs"/>
+          <w:b/>
+          <w:bCs/>
+          <w:sz w:val="32"/>
+          <w:szCs w:val="32"/>
+          <w:rtl/>
+        </w:rPr>
+        <w:t>תקיים</w:t>
+      </w:r>
+      <w:r>
+        <w:rPr>
+          <w:rFonts w:ascii="David" w:hAnsi="David" w:cs="David" w:hint="cs"/>
+          <w:b/>
+          <w:bCs/>
+          <w:sz w:val="32"/>
+          <w:szCs w:val="32"/>
+          <w:rtl/>
+        </w:rPr>
+        <w:t xml:space="preserve"> בתאריך </w:t>
+      </w:r>
+      <w:r>
+        <w:rPr>
+          <w:rFonts w:ascii="David" w:hAnsi="David" w:cs="David"/>
           <w:b/>
           <w:bCs/>
           <w:color w:val="FF0000"/>
           <w:sz w:val="32"/>
           <w:szCs w:val="32"/>
-          <w:rtl/>
-        </w:rPr>
-        <w:t>שם המבחן</w:t>
-      </w:r>
-      <w:r>
-        <w:rPr>
-          <w:rFonts w:ascii="David" w:hAnsi="David" w:cs="David" w:hint="cs"/>
-          <w:b/>
-          <w:bCs/>
-          <w:sz w:val="32"/>
-          <w:szCs w:val="32"/>
-          <w:rtl/>
-        </w:rPr>
-        <w:t>" ש</w:t>
-      </w:r>
-      <w:r>
-        <w:rPr>
-          <w:rFonts w:ascii="David" w:hAnsi="David" w:cs="David" w:hint="cs"/>
-          <w:b/>
-          <w:bCs/>
-          <w:sz w:val="32"/>
-          <w:szCs w:val="32"/>
-          <w:rtl/>
-        </w:rPr>
-        <w:t>ה</w:t>
-      </w:r>
-      <w:r>
-        <w:rPr>
-          <w:rFonts w:ascii="David" w:hAnsi="David" w:cs="David" w:hint="cs"/>
-          <w:b/>
-          <w:bCs/>
-          <w:sz w:val="32"/>
-          <w:szCs w:val="32"/>
-          <w:rtl/>
-        </w:rPr>
-        <w:t>תקיים</w:t>
-      </w:r>
-      <w:r>
-        <w:rPr>
-          <w:rFonts w:ascii="David" w:hAnsi="David" w:cs="David" w:hint="cs"/>
-          <w:b/>
-          <w:bCs/>
-          <w:sz w:val="32"/>
-          <w:szCs w:val="32"/>
-          <w:rtl/>
-        </w:rPr>
-        <w:t xml:space="preserve"> בתאריך </w:t>
-      </w:r>
-      <w:r>
-        <w:rPr>
-          <w:rFonts w:ascii="David" w:hAnsi="David" w:cs="David" w:hint="cs"/>
-          <w:b/>
-          <w:bCs/>
-          <w:color w:val="FF0000"/>
-          <w:sz w:val="32"/>
-          <w:szCs w:val="32"/>
-          <w:rtl/>
-        </w:rPr>
-        <w:t>תאריך</w:t>
+        </w:rPr>
+        <w:t>1.8-4.8</w:t>
       </w:r>
       <w:r>
         <w:rPr>
@@ -668,6 +851,164 @@
           <w:rtl/>
         </w:rPr>
       </w:pPr>
+      <w:r>
+        <w:rPr>
+          <w:noProof/>
+        </w:rPr>
+        <mc:AlternateContent>
+          <mc:Choice Requires="wps">
+            <w:drawing>
+              <wp:anchor distT="0" distB="0" distL="114300" distR="114300" simplePos="0" relativeHeight="251657728" behindDoc="0" locked="0" layoutInCell="1" allowOverlap="1" wp14:anchorId="1B4881EC" wp14:editId="21F03DFB">
+                <wp:simplePos x="0" y="0"/>
+                <wp:positionH relativeFrom="column">
+                  <wp:posOffset>5803900</wp:posOffset>
+                </wp:positionH>
+                <wp:positionV relativeFrom="paragraph">
+                  <wp:posOffset>153670</wp:posOffset>
+                </wp:positionV>
+                <wp:extent cx="327660" cy="259080"/>
+                <wp:effectExtent l="0" t="0" r="0" b="7620"/>
+                <wp:wrapNone/>
+                <wp:docPr id="3" name="Text Box 3"/>
+                <wp:cNvGraphicFramePr/>
+                <a:graphic xmlns:a="http://schemas.openxmlformats.org/drawingml/2006/main">
+                  <a:graphicData uri="http://schemas.microsoft.com/office/word/2010/wordprocessingShape">
+                    <wps:wsp>
+                      <wps:cNvSpPr txBox="1"/>
+                      <wps:spPr>
+                        <a:xfrm>
+                          <a:off x="0" y="0"/>
+                          <a:ext cx="327660" cy="259080"/>
+                        </a:xfrm>
+                        <a:prstGeom prst="rect">
+                          <a:avLst/>
+                        </a:prstGeom>
+                        <a:noFill/>
+                        <a:ln>
+                          <a:noFill/>
+                        </a:ln>
+                      </wps:spPr>
+                      <wps:txbx>
+                        <w:txbxContent>
+                          <w:p>
+                            <w:pPr>
+                              <w:bidi/>
+                              <w:jc w:val="center"/>
+                              <w:rPr>
+                                <w:rFonts w:ascii="David" w:hAnsi="David" w:cs="David"/>
+                                <w:bCs/>
+                                <w:color w:val="FF0000"/>
+                                <w:sz w:val="28"/>
+                                <w:szCs w:val="28"/>
+                                <w14:shadow w14:blurRad="38100" w14:dist="19050" w14:dir="2700000" w14:sx="100000" w14:sy="100000" w14:kx="0" w14:ky="0" w14:algn="tl">
+                                  <w14:schemeClr w14:val="dk1">
+                                    <w14:alpha w14:val="60000"/>
+                                  </w14:schemeClr>
+                                </w14:shadow>
+                                <w14:textOutline w14:w="0" w14:cap="flat" w14:cmpd="sng" w14:algn="ctr">
+                                  <w14:noFill/>
+                                  <w14:prstDash w14:val="solid"/>
+                                  <w14:round/>
+                                </w14:textOutline>
+                              </w:rPr>
+                            </w:pPr>
+                            <w:r>
+                              <w:rPr>
+                                <w:rFonts w:ascii="David" w:hAnsi="David" w:cs="David"/>
+                                <w:bCs/>
+                                <w:color w:val="FF0000"/>
+                                <w:sz w:val="28"/>
+                                <w:szCs w:val="28"/>
+                                <w14:shadow w14:blurRad="38100" w14:dist="19050" w14:dir="2700000" w14:sx="100000" w14:sy="100000" w14:kx="0" w14:ky="0" w14:algn="tl">
+                                  <w14:schemeClr w14:val="dk1">
+                                    <w14:alpha w14:val="60000"/>
+                                  </w14:schemeClr>
+                                </w14:shadow>
+                                <w14:textOutline w14:w="0" w14:cap="flat" w14:cmpd="sng" w14:algn="ctr">
+                                  <w14:noFill/>
+                                  <w14:prstDash w14:val="solid"/>
+                                  <w14:round/>
+                                </w14:textOutline>
+                              </w:rPr>
+                              <w:t>V</w:t>
+                            </w:r>
+                          </w:p>
+                        </w:txbxContent>
+                      </wps:txbx>
+                      <wps:bodyPr rot="0" spcFirstLastPara="0" vertOverflow="overflow" horzOverflow="overflow" vert="horz" wrap="square" lIns="91440" tIns="45720" rIns="91440" bIns="45720" numCol="1" spcCol="0" rtlCol="0" fromWordArt="0" anchor="t" anchorCtr="0" forceAA="0" compatLnSpc="1">
+                        <a:prstTxWarp prst="textNoShape">
+                          <a:avLst/>
+                        </a:prstTxWarp>
+                        <a:noAutofit/>
+                      </wps:bodyPr>
+                    </wps:wsp>
+                  </a:graphicData>
+                </a:graphic>
+                <wp14:sizeRelH relativeFrom="margin">
+                  <wp14:pctWidth>0</wp14:pctWidth>
+                </wp14:sizeRelH>
+                <wp14:sizeRelV relativeFrom="margin">
+                  <wp14:pctHeight>0</wp14:pctHeight>
+                </wp14:sizeRelV>
+              </wp:anchor>
+            </w:drawing>
+          </mc:Choice>
+          <mc:Fallback>
+            <w:pict>
+              <v:shape w14:anchorId="1B4881EC" id="Text Box 3" o:spid="_x0000_s1028" type="#_x0000_t202" style="position:absolute;left:0;text-align:left;margin-left:457pt;margin-top:12.1pt;width:25.8pt;height:20.4pt;z-index:251657728;visibility:visible;mso-wrap-style:square;mso-width-percent:0;mso-height-percent:0;mso-wrap-distance-left:9pt;mso-wrap-distance-top:0;mso-wrap-distance-right:9pt;mso-wrap-distance-bottom:0;mso-position-horizontal:absolute;mso-position-horizontal-relative:text;mso-position-vertical:absolute;mso-position-vertical-relative:text;mso-width-percent:0;mso-height-percent:0;mso-width-relative:margin;mso-height-relative:margin;v-text-anchor:top" o:gfxdata="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" filled="f" stroked="f">
+                <v:fill o:detectmouseclick="t"/>
+                <v:textbox>
+                  <w:txbxContent>
+                    <w:p>
+                      <w:pPr>
+                        <w:bidi/>
+                        <w:jc w:val="center"/>
+                        <w:rPr>
+                          <w:rFonts w:ascii="David" w:hAnsi="David" w:cs="David"/>
+                          <w:bCs/>
+                          <w:color w:val="FF0000"/>
+                          <w:sz w:val="28"/>
+                          <w:szCs w:val="28"/>
+                          <w14:shadow w14:blurRad="38100" w14:dist="19050" w14:dir="2700000" w14:sx="100000" w14:sy="100000" w14:kx="0" w14:ky="0" w14:algn="tl">
+                            <w14:schemeClr w14:val="dk1">
+                              <w14:alpha w14:val="60000"/>
+                            </w14:schemeClr>
+                          </w14:shadow>
+                          <w14:textOutline w14:w="0" w14:cap="flat" w14:cmpd="sng" w14:algn="ctr">
+                            <w14:noFill/>
+                            <w14:prstDash w14:val="solid"/>
+                            <w14:round/>
+                          </w14:textOutline>
+                        </w:rPr>
+                      </w:pPr>
+                      <w:r>
+                        <w:rPr>
+                          <w:rFonts w:ascii="David" w:hAnsi="David" w:cs="David"/>
+                          <w:bCs/>
+                          <w:color w:val="FF0000"/>
+                          <w:sz w:val="28"/>
+                          <w:szCs w:val="28"/>
+                          <w14:shadow w14:blurRad="38100" w14:dist="19050" w14:dir="2700000" w14:sx="100000" w14:sy="100000" w14:kx="0" w14:ky="0" w14:algn="tl">
+                            <w14:schemeClr w14:val="dk1">
+                              <w14:alpha w14:val="60000"/>
+                            </w14:schemeClr>
+                          </w14:shadow>
+                          <w14:textOutline w14:w="0" w14:cap="flat" w14:cmpd="sng" w14:algn="ctr">
+                            <w14:noFill/>
+                            <w14:prstDash w14:val="solid"/>
+                            <w14:round/>
+                          </w14:textOutline>
+                        </w:rPr>
+                        <w:t>V</w:t>
+                      </w:r>
+                    </w:p>
+                  </w:txbxContent>
+                </v:textbox>
+              </v:shape>
+            </w:pict>
+          </mc:Fallback>
+        </mc:AlternateContent>
+      </w:r>
     </w:p>
     <w:p>
       <w:pPr>
@@ -763,7 +1104,7 @@
           </mc:Choice>
           <mc:Fallback>
             <w:pict>
-              <v:rect w14:anchorId="298B274B" id="Rectangle 1" o:spid="_x0000_s1026" style="position:absolute;margin-left:463.3pt;margin-top:2.2pt;width:11.05pt;height:11.05pt;z-index:251665408;visibility:visible;mso-wrap-style:square;mso-width-percent:0;mso-height-percent:0;mso-wrap-distance-left:9pt;mso-wrap-distance-top:0;mso-wrap-distance-right:9pt;mso-wrap-distance-bottom:0;mso-position-horizontal:absolute;mso-position-horizontal-relative:text;mso-position-vertical:absolute;mso-position-vertical-relative:text;mso-width-percent:0;mso-height-percent:0;mso-width-relative:margin;mso-height-relative:margin;v-text-anchor:middle" o:gfxdata="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" filled="f" strokecolor="black [3213]" strokeweight="1pt"/>
+              <v:rect w14:anchorId="041EA9E0" id="Rectangle 1" o:spid="_x0000_s1026" style="position:absolute;margin-left:463.3pt;margin-top:2.2pt;width:11.05pt;height:11.05pt;z-index:251665408;visibility:visible;mso-wrap-style:square;mso-width-percent:0;mso-height-percent:0;mso-wrap-distance-left:9pt;mso-wrap-distance-top:0;mso-wrap-distance-right:9pt;mso-wrap-distance-bottom:0;mso-position-horizontal:absolute;mso-position-horizontal-relative:text;mso-position-vertical:absolute;mso-position-vertical-relative:text;mso-width-percent:0;mso-height-percent:0;mso-width-relative:margin;mso-height-relative:margin;v-text-anchor:middle" o:gfxdata="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" filled="f" strokecolor="black [3213]" strokeweight="1pt"/>
             </w:pict>
           </mc:Fallback>
         </mc:AlternateContent>
@@ -861,18 +1202,176 @@
       </w:pPr>
       <w:r>
         <w:rPr>
-          <w:rFonts w:ascii="David" w:hAnsi="David" w:cs="David" w:hint="cs"/>
-          <w:b/>
-          <w:bCs/>
           <w:noProof/>
-          <w:sz w:val="32"/>
-          <w:szCs w:val="32"/>
-          <w:rtl/>
         </w:rPr>
         <mc:AlternateContent>
           <mc:Choice Requires="wps">
             <w:drawing>
-              <wp:anchor distT="0" distB="0" distL="114300" distR="114300" simplePos="0" relativeHeight="251661312" behindDoc="0" locked="0" layoutInCell="1" allowOverlap="1" wp14:anchorId="31386CAD" wp14:editId="23527D3C">
+              <wp:anchor distT="0" distB="0" distL="114300" distR="114300" simplePos="0" relativeHeight="251660800" behindDoc="0" locked="0" layoutInCell="1" allowOverlap="1" wp14:anchorId="6019E2EF" wp14:editId="49604EE7">
+                <wp:simplePos x="0" y="0"/>
+                <wp:positionH relativeFrom="column">
+                  <wp:posOffset>5803900</wp:posOffset>
+                </wp:positionH>
+                <wp:positionV relativeFrom="paragraph">
+                  <wp:posOffset>165100</wp:posOffset>
+                </wp:positionV>
+                <wp:extent cx="327660" cy="259080"/>
+                <wp:effectExtent l="0" t="0" r="0" b="7620"/>
+                <wp:wrapNone/>
+                <wp:docPr id="4" name="Text Box 4"/>
+                <wp:cNvGraphicFramePr/>
+                <a:graphic xmlns:a="http://schemas.openxmlformats.org/drawingml/2006/main">
+                  <a:graphicData uri="http://schemas.microsoft.com/office/word/2010/wordprocessingShape">
+                    <wps:wsp>
+                      <wps:cNvSpPr txBox="1"/>
+                      <wps:spPr>
+                        <a:xfrm>
+                          <a:off x="0" y="0"/>
+                          <a:ext cx="327660" cy="259080"/>
+                        </a:xfrm>
+                        <a:prstGeom prst="rect">
+                          <a:avLst/>
+                        </a:prstGeom>
+                        <a:noFill/>
+                        <a:ln>
+                          <a:noFill/>
+                        </a:ln>
+                      </wps:spPr>
+                      <wps:txbx>
+                        <w:txbxContent>
+                          <w:p>
+                            <w:pPr>
+                              <w:bidi/>
+                              <w:jc w:val="center"/>
+                              <w:rPr>
+                                <w:rFonts w:ascii="David" w:hAnsi="David" w:cs="David"/>
+                                <w:bCs/>
+                                <w:color w:val="FF0000"/>
+                                <w:sz w:val="28"/>
+                                <w:szCs w:val="28"/>
+                                <w14:shadow w14:blurRad="38100" w14:dist="19050" w14:dir="2700000" w14:sx="100000" w14:sy="100000" w14:kx="0" w14:ky="0" w14:algn="tl">
+                                  <w14:schemeClr w14:val="dk1">
+                                    <w14:alpha w14:val="60000"/>
+                                  </w14:schemeClr>
+                                </w14:shadow>
+                                <w14:textOutline w14:w="0" w14:cap="flat" w14:cmpd="sng" w14:algn="ctr">
+                                  <w14:noFill/>
+                                  <w14:prstDash w14:val="solid"/>
+                                  <w14:round/>
+                                </w14:textOutline>
+                              </w:rPr>
+                            </w:pPr>
+                            <w:r>
+                              <w:rPr>
+                                <w:rFonts w:ascii="David" w:hAnsi="David" w:cs="David"/>
+                                <w:bCs/>
+                                <w:color w:val="FF0000"/>
+                                <w:sz w:val="28"/>
+                                <w:szCs w:val="28"/>
+                                <w14:shadow w14:blurRad="38100" w14:dist="19050" w14:dir="2700000" w14:sx="100000" w14:sy="100000" w14:kx="0" w14:ky="0" w14:algn="tl">
+                                  <w14:schemeClr w14:val="dk1">
+                                    <w14:alpha w14:val="60000"/>
+                                  </w14:schemeClr>
+                                </w14:shadow>
+                                <w14:textOutline w14:w="0" w14:cap="flat" w14:cmpd="sng" w14:algn="ctr">
+                                  <w14:noFill/>
+                                  <w14:prstDash w14:val="solid"/>
+                                  <w14:round/>
+                                </w14:textOutline>
+                              </w:rPr>
+                              <w:t>V</w:t>
+                            </w:r>
+                          </w:p>
+                        </w:txbxContent>
+                      </wps:txbx>
+                      <wps:bodyPr rot="0" spcFirstLastPara="0" vertOverflow="overflow" horzOverflow="overflow" vert="horz" wrap="square" lIns="91440" tIns="45720" rIns="91440" bIns="45720" numCol="1" spcCol="0" rtlCol="0" fromWordArt="0" anchor="t" anchorCtr="0" forceAA="0" compatLnSpc="1">
+                        <a:prstTxWarp prst="textNoShape">
+                          <a:avLst/>
+                        </a:prstTxWarp>
+                        <a:noAutofit/>
+                      </wps:bodyPr>
+                    </wps:wsp>
+                  </a:graphicData>
+                </a:graphic>
+                <wp14:sizeRelH relativeFrom="margin">
+                  <wp14:pctWidth>0</wp14:pctWidth>
+                </wp14:sizeRelH>
+                <wp14:sizeRelV relativeFrom="margin">
+                  <wp14:pctHeight>0</wp14:pctHeight>
+                </wp14:sizeRelV>
+              </wp:anchor>
+            </w:drawing>
+          </mc:Choice>
+          <mc:Fallback>
+            <w:pict>
+              <v:shape w14:anchorId="6019E2EF" id="Text Box 4" o:spid="_x0000_s1029" type="#_x0000_t202" style="position:absolute;left:0;text-align:left;margin-left:457pt;margin-top:13pt;width:25.8pt;height:20.4pt;z-index:251660800;visibility:visible;mso-wrap-style:square;mso-width-percent:0;mso-height-percent:0;mso-wrap-distance-left:9pt;mso-wrap-distance-top:0;mso-wrap-distance-right:9pt;mso-wrap-distance-bottom:0;mso-position-horizontal:absolute;mso-position-horizontal-relative:text;mso-position-vertical:absolute;mso-position-vertical-relative:text;mso-width-percent:0;mso-height-percent:0;mso-width-relative:margin;mso-height-relative:margin;v-text-anchor:top" o:gfxdata="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" filled="f" stroked="f">
+                <v:fill o:detectmouseclick="t"/>
+                <v:textbox>
+                  <w:txbxContent>
+                    <w:p>
+                      <w:pPr>
+                        <w:bidi/>
+                        <w:jc w:val="center"/>
+                        <w:rPr>
+                          <w:rFonts w:ascii="David" w:hAnsi="David" w:cs="David"/>
+                          <w:bCs/>
+                          <w:color w:val="FF0000"/>
+                          <w:sz w:val="28"/>
+                          <w:szCs w:val="28"/>
+                          <w14:shadow w14:blurRad="38100" w14:dist="19050" w14:dir="2700000" w14:sx="100000" w14:sy="100000" w14:kx="0" w14:ky="0" w14:algn="tl">
+                            <w14:schemeClr w14:val="dk1">
+                              <w14:alpha w14:val="60000"/>
+                            </w14:schemeClr>
+                          </w14:shadow>
+                          <w14:textOutline w14:w="0" w14:cap="flat" w14:cmpd="sng" w14:algn="ctr">
+                            <w14:noFill/>
+                            <w14:prstDash w14:val="solid"/>
+                            <w14:round/>
+                          </w14:textOutline>
+                        </w:rPr>
+                      </w:pPr>
+                      <w:r>
+                        <w:rPr>
+                          <w:rFonts w:ascii="David" w:hAnsi="David" w:cs="David"/>
+                          <w:bCs/>
+                          <w:color w:val="FF0000"/>
+                          <w:sz w:val="28"/>
+                          <w:szCs w:val="28"/>
+                          <w14:shadow w14:blurRad="38100" w14:dist="19050" w14:dir="2700000" w14:sx="100000" w14:sy="100000" w14:kx="0" w14:ky="0" w14:algn="tl">
+                            <w14:schemeClr w14:val="dk1">
+                              <w14:alpha w14:val="60000"/>
+                            </w14:schemeClr>
+                          </w14:shadow>
+                          <w14:textOutline w14:w="0" w14:cap="flat" w14:cmpd="sng" w14:algn="ctr">
+                            <w14:noFill/>
+                            <w14:prstDash w14:val="solid"/>
+                            <w14:round/>
+                          </w14:textOutline>
+                        </w:rPr>
+                        <w:t>V</w:t>
+                      </w:r>
+                    </w:p>
+                  </w:txbxContent>
+                </v:textbox>
+              </v:shape>
+            </w:pict>
+          </mc:Fallback>
+        </mc:AlternateContent>
+      </w:r>
+      <w:r>
+        <w:rPr>
+          <w:rFonts w:ascii="David" w:hAnsi="David" w:cs="David" w:hint="cs"/>
+          <w:b/>
+          <w:bCs/>
+          <w:noProof/>
+          <w:sz w:val="32"/>
+          <w:szCs w:val="32"/>
+          <w:rtl/>
+        </w:rPr>
+        <mc:AlternateContent>
+          <mc:Choice Requires="wps">
+            <w:drawing>
+              <wp:anchor distT="0" distB="0" distL="114300" distR="114300" simplePos="0" relativeHeight="251651584" behindDoc="0" locked="0" layoutInCell="1" allowOverlap="1" wp14:anchorId="31386CAD" wp14:editId="23527D3C">
                 <wp:simplePos x="0" y="0"/>
                 <wp:positionH relativeFrom="column">
                   <wp:posOffset>5887720</wp:posOffset>
@@ -940,7 +1439,7 @@
           </mc:Choice>
           <mc:Fallback>
             <w:pict>
-              <v:rect w14:anchorId="2D10F952" id="Rectangle 50" o:spid="_x0000_s1026" style="position:absolute;margin-left:463.6pt;margin-top:16.8pt;width:11.1pt;height:11.1pt;z-index:251661312;visibility:visible;mso-wrap-style:square;mso-width-percent:0;mso-height-percent:0;mso-wrap-distance-left:9pt;mso-wrap-distance-top:0;mso-wrap-distance-right:9pt;mso-wrap-distance-bottom:0;mso-position-horizontal:absolute;mso-position-horizontal-relative:text;mso-position-vertical:absolute;mso-position-vertical-relative:text;mso-width-percent:0;mso-height-percent:0;mso-width-relative:margin;mso-height-relative:margin;v-text-anchor:middle" o:gfxdata="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" filled="f" strokecolor="black [3213]" strokeweight="1pt"/>
+              <v:rect w14:anchorId="53290E2A" id="Rectangle 50" o:spid="_x0000_s1026" style="position:absolute;margin-left:463.6pt;margin-top:16.8pt;width:11.1pt;height:11.1pt;z-index:251651584;visibility:visible;mso-wrap-style:square;mso-width-percent:0;mso-height-percent:0;mso-wrap-distance-left:9pt;mso-wrap-distance-top:0;mso-wrap-distance-right:9pt;mso-wrap-distance-bottom:0;mso-position-horizontal:absolute;mso-position-horizontal-relative:text;mso-position-vertical:absolute;mso-position-vertical-relative:text;mso-width-percent:0;mso-height-percent:0;mso-width-relative:margin;mso-height-relative:margin;v-text-anchor:middle" o:gfxdata="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" filled="f" strokecolor="black [3213]" strokeweight="1pt"/>
             </w:pict>
           </mc:Fallback>
         </mc:AlternateContent>
@@ -1081,20 +1580,180 @@
           <w:rtl/>
         </w:rPr>
       </w:pPr>
-      <w:r>
-        <w:rPr>
-          <w:rFonts w:ascii="David" w:hAnsi="David" w:cs="David" w:hint="cs"/>
-          <w:b/>
-          <w:bCs/>
+      <w:bookmarkStart w:id="0" w:name="_GoBack"/>
+      <w:bookmarkEnd w:id="0"/>
+      <w:r>
+        <w:rPr>
           <w:noProof/>
-          <w:sz w:val="32"/>
-          <w:szCs w:val="32"/>
-          <w:rtl/>
         </w:rPr>
         <mc:AlternateContent>
           <mc:Choice Requires="wps">
             <w:drawing>
-              <wp:anchor distT="0" distB="0" distL="114300" distR="114300" simplePos="0" relativeHeight="251663360" behindDoc="0" locked="0" layoutInCell="1" allowOverlap="1" wp14:anchorId="5C741D68" wp14:editId="22DCCE87">
+              <wp:anchor distT="0" distB="0" distL="114300" distR="114300" simplePos="0" relativeHeight="251663872" behindDoc="0" locked="0" layoutInCell="1" allowOverlap="1" wp14:anchorId="04CD56EF" wp14:editId="4AF627C7">
+                <wp:simplePos x="0" y="0"/>
+                <wp:positionH relativeFrom="column">
+                  <wp:posOffset>5796280</wp:posOffset>
+                </wp:positionH>
+                <wp:positionV relativeFrom="paragraph">
+                  <wp:posOffset>210820</wp:posOffset>
+                </wp:positionV>
+                <wp:extent cx="327660" cy="259080"/>
+                <wp:effectExtent l="0" t="0" r="0" b="7620"/>
+                <wp:wrapNone/>
+                <wp:docPr id="5" name="Text Box 5"/>
+                <wp:cNvGraphicFramePr/>
+                <a:graphic xmlns:a="http://schemas.openxmlformats.org/drawingml/2006/main">
+                  <a:graphicData uri="http://schemas.microsoft.com/office/word/2010/wordprocessingShape">
+                    <wps:wsp>
+                      <wps:cNvSpPr txBox="1"/>
+                      <wps:spPr>
+                        <a:xfrm>
+                          <a:off x="0" y="0"/>
+                          <a:ext cx="327660" cy="259080"/>
+                        </a:xfrm>
+                        <a:prstGeom prst="rect">
+                          <a:avLst/>
+                        </a:prstGeom>
+                        <a:noFill/>
+                        <a:ln>
+                          <a:noFill/>
+                        </a:ln>
+                      </wps:spPr>
+                      <wps:txbx>
+                        <w:txbxContent>
+                          <w:p>
+                            <w:pPr>
+                              <w:bidi/>
+                              <w:jc w:val="center"/>
+                              <w:rPr>
+                                <w:rFonts w:ascii="David" w:hAnsi="David" w:cs="David"/>
+                                <w:bCs/>
+                                <w:color w:val="FF0000"/>
+                                <w:sz w:val="28"/>
+                                <w:szCs w:val="28"/>
+                                <w14:shadow w14:blurRad="38100" w14:dist="19050" w14:dir="2700000" w14:sx="100000" w14:sy="100000" w14:kx="0" w14:ky="0" w14:algn="tl">
+                                  <w14:schemeClr w14:val="dk1">
+                                    <w14:alpha w14:val="60000"/>
+                                  </w14:schemeClr>
+                                </w14:shadow>
+                                <w14:textOutline w14:w="0" w14:cap="flat" w14:cmpd="sng" w14:algn="ctr">
+                                  <w14:noFill/>
+                                  <w14:prstDash w14:val="solid"/>
+                                  <w14:round/>
+                                </w14:textOutline>
+                              </w:rPr>
+                            </w:pPr>
+                            <w:r>
+                              <w:rPr>
+                                <w:rFonts w:ascii="David" w:hAnsi="David" w:cs="David"/>
+                                <w:bCs/>
+                                <w:color w:val="FF0000"/>
+                                <w:sz w:val="28"/>
+                                <w:szCs w:val="28"/>
+                                <w14:shadow w14:blurRad="38100" w14:dist="19050" w14:dir="2700000" w14:sx="100000" w14:sy="100000" w14:kx="0" w14:ky="0" w14:algn="tl">
+                                  <w14:schemeClr w14:val="dk1">
+                                    <w14:alpha w14:val="60000"/>
+                                  </w14:schemeClr>
+                                </w14:shadow>
+                                <w14:textOutline w14:w="0" w14:cap="flat" w14:cmpd="sng" w14:algn="ctr">
+                                  <w14:noFill/>
+                                  <w14:prstDash w14:val="solid"/>
+                                  <w14:round/>
+                                </w14:textOutline>
+                              </w:rPr>
+                              <w:t>V</w:t>
+                            </w:r>
+                          </w:p>
+                        </w:txbxContent>
+                      </wps:txbx>
+                      <wps:bodyPr rot="0" spcFirstLastPara="0" vertOverflow="overflow" horzOverflow="overflow" vert="horz" wrap="square" lIns="91440" tIns="45720" rIns="91440" bIns="45720" numCol="1" spcCol="0" rtlCol="0" fromWordArt="0" anchor="t" anchorCtr="0" forceAA="0" compatLnSpc="1">
+                        <a:prstTxWarp prst="textNoShape">
+                          <a:avLst/>
+                        </a:prstTxWarp>
+                        <a:noAutofit/>
+                      </wps:bodyPr>
+                    </wps:wsp>
+                  </a:graphicData>
+                </a:graphic>
+                <wp14:sizeRelH relativeFrom="margin">
+                  <wp14:pctWidth>0</wp14:pctWidth>
+                </wp14:sizeRelH>
+                <wp14:sizeRelV relativeFrom="margin">
+                  <wp14:pctHeight>0</wp14:pctHeight>
+                </wp14:sizeRelV>
+              </wp:anchor>
+            </w:drawing>
+          </mc:Choice>
+          <mc:Fallback>
+            <w:pict>
+              <v:shape w14:anchorId="04CD56EF" id="Text Box 5" o:spid="_x0000_s1030" type="#_x0000_t202" style="position:absolute;left:0;text-align:left;margin-left:456.4pt;margin-top:16.6pt;width:25.8pt;height:20.4pt;z-index:251663872;visibility:visible;mso-wrap-style:square;mso-width-percent:0;mso-height-percent:0;mso-wrap-distance-left:9pt;mso-wrap-distance-top:0;mso-wrap-distance-right:9pt;mso-wrap-distance-bottom:0;mso-position-horizontal:absolute;mso-position-horizontal-relative:text;mso-position-vertical:absolute;mso-position-vertical-relative:text;mso-width-percent:0;mso-height-percent:0;mso-width-relative:margin;mso-height-relative:margin;v-text-anchor:top" o:gfxdata="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" filled="f" stroked="f">
+                <v:fill o:detectmouseclick="t"/>
+                <v:textbox>
+                  <w:txbxContent>
+                    <w:p>
+                      <w:pPr>
+                        <w:bidi/>
+                        <w:jc w:val="center"/>
+                        <w:rPr>
+                          <w:rFonts w:ascii="David" w:hAnsi="David" w:cs="David"/>
+                          <w:bCs/>
+                          <w:color w:val="FF0000"/>
+                          <w:sz w:val="28"/>
+                          <w:szCs w:val="28"/>
+                          <w14:shadow w14:blurRad="38100" w14:dist="19050" w14:dir="2700000" w14:sx="100000" w14:sy="100000" w14:kx="0" w14:ky="0" w14:algn="tl">
+                            <w14:schemeClr w14:val="dk1">
+                              <w14:alpha w14:val="60000"/>
+                            </w14:schemeClr>
+                          </w14:shadow>
+                          <w14:textOutline w14:w="0" w14:cap="flat" w14:cmpd="sng" w14:algn="ctr">
+                            <w14:noFill/>
+                            <w14:prstDash w14:val="solid"/>
+                            <w14:round/>
+                          </w14:textOutline>
+                        </w:rPr>
+                      </w:pPr>
+                      <w:r>
+                        <w:rPr>
+                          <w:rFonts w:ascii="David" w:hAnsi="David" w:cs="David"/>
+                          <w:bCs/>
+                          <w:color w:val="FF0000"/>
+                          <w:sz w:val="28"/>
+                          <w:szCs w:val="28"/>
+                          <w14:shadow w14:blurRad="38100" w14:dist="19050" w14:dir="2700000" w14:sx="100000" w14:sy="100000" w14:kx="0" w14:ky="0" w14:algn="tl">
+                            <w14:schemeClr w14:val="dk1">
+                              <w14:alpha w14:val="60000"/>
+                            </w14:schemeClr>
+                          </w14:shadow>
+                          <w14:textOutline w14:w="0" w14:cap="flat" w14:cmpd="sng" w14:algn="ctr">
+                            <w14:noFill/>
+                            <w14:prstDash w14:val="solid"/>
+                            <w14:round/>
+                          </w14:textOutline>
+                        </w:rPr>
+                        <w:t>V</w:t>
+                      </w:r>
+                    </w:p>
+                  </w:txbxContent>
+                </v:textbox>
+              </v:shape>
+            </w:pict>
+          </mc:Fallback>
+        </mc:AlternateContent>
+      </w:r>
+      <w:r>
+        <w:rPr>
+          <w:rFonts w:ascii="David" w:hAnsi="David" w:cs="David" w:hint="cs"/>
+          <w:b/>
+          <w:bCs/>
+          <w:noProof/>
+          <w:sz w:val="32"/>
+          <w:szCs w:val="32"/>
+          <w:rtl/>
+        </w:rPr>
+        <mc:AlternateContent>
+          <mc:Choice Requires="wps">
+            <w:drawing>
+              <wp:anchor distT="0" distB="0" distL="114300" distR="114300" simplePos="0" relativeHeight="251652608" behindDoc="0" locked="0" layoutInCell="1" allowOverlap="1" wp14:anchorId="5C741D68" wp14:editId="79680E9A">
                 <wp:simplePos x="0" y="0"/>
                 <wp:positionH relativeFrom="column">
                   <wp:posOffset>5887720</wp:posOffset>
@@ -1162,7 +1821,7 @@
           </mc:Choice>
           <mc:Fallback>
             <w:pict>
-              <v:rect w14:anchorId="550D40CE" id="Rectangle 51" o:spid="_x0000_s1026" style="position:absolute;margin-left:463.6pt;margin-top:16.35pt;width:11.1pt;height:11.1pt;z-index:251663360;visibility:visible;mso-wrap-style:square;mso-width-percent:0;mso-height-percent:0;mso-wrap-distance-left:9pt;mso-wrap-distance-top:0;mso-wrap-distance-right:9pt;mso-wrap-distance-bottom:0;mso-position-horizontal:absolute;mso-position-horizontal-relative:text;mso-position-vertical:absolute;mso-position-vertical-relative:text;mso-width-percent:0;mso-height-percent:0;mso-width-relative:margin;mso-height-relative:margin;v-text-anchor:middle" o:gfxdata="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" filled="f" strokecolor="black [3213]" strokeweight="1pt"/>
+              <v:rect w14:anchorId="729305A8" id="Rectangle 51" o:spid="_x0000_s1026" style="position:absolute;margin-left:463.6pt;margin-top:16.35pt;width:11.1pt;height:11.1pt;z-index:251652608;visibility:visible;mso-wrap-style:square;mso-width-percent:0;mso-height-percent:0;mso-wrap-distance-left:9pt;mso-wrap-distance-top:0;mso-wrap-distance-right:9pt;mso-wrap-distance-bottom:0;mso-position-horizontal:absolute;mso-position-horizontal-relative:text;mso-position-vertical:absolute;mso-position-vertical-relative:text;mso-width-percent:0;mso-height-percent:0;mso-width-relative:margin;mso-height-relative:margin;v-text-anchor:middle" o:gfxdata="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" filled="f" strokecolor="black [3213]" strokeweight="1pt"/>
             </w:pict>
           </mc:Fallback>
         </mc:AlternateContent>
@@ -1217,55 +1876,104 @@
           <w:rtl/>
         </w:rPr>
       </w:pPr>
-    </w:p>
-    <w:p>
-      <w:pPr>
-        <w:bidi/>
-        <w:rPr>
-          <w:rFonts w:ascii="David" w:hAnsi="David" w:cs="David"/>
-          <w:b/>
-          <w:bCs/>
-          <w:sz w:val="32"/>
-          <w:szCs w:val="32"/>
-          <w:rtl/>
-        </w:rPr>
-      </w:pPr>
-    </w:p>
-    <w:p>
-      <w:pPr>
-        <w:bidi/>
-        <w:rPr>
-          <w:rFonts w:ascii="David" w:hAnsi="David" w:cs="David"/>
-          <w:b/>
-          <w:bCs/>
-          <w:sz w:val="32"/>
-          <w:szCs w:val="32"/>
-          <w:rtl/>
-        </w:rPr>
-      </w:pPr>
-    </w:p>
-    <w:p>
-      <w:pPr>
-        <w:bidi/>
-        <w:rPr>
-          <w:rFonts w:ascii="David" w:hAnsi="David" w:cs="David"/>
-          <w:b/>
-          <w:bCs/>
-          <w:sz w:val="32"/>
-          <w:szCs w:val="32"/>
-          <w:rtl/>
-        </w:rPr>
-      </w:pPr>
-      <w:r>
-        <w:rPr>
-          <w:rFonts w:ascii="David" w:hAnsi="David" w:cs="David" w:hint="cs"/>
-          <w:b/>
-          <w:bCs/>
-          <w:sz w:val="32"/>
-          <w:szCs w:val="32"/>
-          <w:rtl/>
-        </w:rPr>
-        <w:t>___________      ___________         __________               __________</w:t>
+      <w:r>
+        <w:rPr>
+          <w:rFonts w:ascii="David" w:hAnsi="David" w:cs="David" w:hint="cs"/>
+          <w:b/>
+          <w:bCs/>
+          <w:sz w:val="32"/>
+          <w:szCs w:val="32"/>
+          <w:rtl/>
+        </w:rPr>
+        <w:t>_</w:t>
+      </w:r>
+      <w:r>
+        <w:rPr>
+          <w:rFonts w:ascii="David" w:hAnsi="David" w:cs="David" w:hint="cs"/>
+          <w:b/>
+          <w:bCs/>
+          <w:sz w:val="32"/>
+          <w:szCs w:val="32"/>
+          <w:rtl/>
+        </w:rPr>
+        <w:t>4.8.20</w:t>
+      </w:r>
+      <w:r>
+        <w:rPr>
+          <w:rFonts w:ascii="David" w:hAnsi="David" w:cs="David" w:hint="cs"/>
+          <w:b/>
+          <w:bCs/>
+          <w:sz w:val="32"/>
+          <w:szCs w:val="32"/>
+          <w:rtl/>
+        </w:rPr>
+        <w:t>____      _____</w:t>
+      </w:r>
+      <w:r>
+        <w:rPr>
+          <w:rFonts w:ascii="David" w:hAnsi="David" w:cs="David" w:hint="cs"/>
+          <w:b/>
+          <w:bCs/>
+          <w:sz w:val="32"/>
+          <w:szCs w:val="32"/>
+          <w:rtl/>
+        </w:rPr>
+        <w:t>הדר</w:t>
+      </w:r>
+      <w:r>
+        <w:rPr>
+          <w:rFonts w:ascii="David" w:hAnsi="David" w:cs="David" w:hint="cs"/>
+          <w:b/>
+          <w:bCs/>
+          <w:sz w:val="32"/>
+          <w:szCs w:val="32"/>
+          <w:rtl/>
+        </w:rPr>
+        <w:t>__         ___</w:t>
+      </w:r>
+      <w:r>
+        <w:rPr>
+          <w:rFonts w:ascii="David" w:hAnsi="David" w:cs="David" w:hint="cs"/>
+          <w:b/>
+          <w:bCs/>
+          <w:sz w:val="32"/>
+          <w:szCs w:val="32"/>
+          <w:rtl/>
+        </w:rPr>
+        <w:t>שרביט</w:t>
+      </w:r>
+      <w:r>
+        <w:rPr>
+          <w:rFonts w:ascii="David" w:hAnsi="David" w:cs="David" w:hint="cs"/>
+          <w:b/>
+          <w:bCs/>
+          <w:sz w:val="32"/>
+          <w:szCs w:val="32"/>
+          <w:rtl/>
+        </w:rPr>
+        <w:t>__               ____</w:t>
+      </w:r>
+      <w:r>
+        <w:rPr>
+          <w:rFonts w:ascii="David" w:hAnsi="David" w:cs="David" w:hint="cs"/>
+          <w:b/>
+          <w:bCs/>
+          <w:sz w:val="32"/>
+          <w:szCs w:val="32"/>
+          <w:rtl/>
+        </w:rPr>
+        <w:t>הדר</w:t>
+      </w:r>
+      <w:r>
+        <w:rPr>
+          <w:rFonts w:ascii="David" w:hAnsi="David" w:cs="David" w:hint="cs"/>
+          <w:b/>
+          <w:bCs/>
+          <w:sz w:val="32"/>
+          <w:szCs w:val="32"/>
+          <w:rtl/>
+        </w:rPr>
+        <w:t>___</w:t>
       </w:r>
     </w:p>
     <w:p>
@@ -1303,7 +2011,7 @@
 </file>
 
 <file path=word/endnotes.xml><?xml version="1.0" encoding="utf-8"?>
-<w:endnotes xmlns:wpc="http://schemas.microsoft.com/office/word/2010/wordprocessingCanvas" xmlns:cx="http://schemas.microsoft.com/office/drawing/2014/chartex" xmlns:cx1="http://schemas.microsoft.com/office/drawing/2015/9/8/chartex" xmlns:cx2="http://schemas.microsoft.com/office/drawing/2015/10/21/chartex" xmlns:cx3="http://schemas.microsoft.com/office/drawing/2016/5/9/chartex" xmlns:cx4="http://schemas.microsoft.com/office/drawing/2016/5/10/chartex" xmlns:cx5="http://schemas.microsoft.com/office/drawing/2016/5/11/chartex" xmlns:cx6="http://schemas.microsoft.com/office/drawing/2016/5/12/chartex" xmlns:cx7="http://schemas.microsoft.com/office/drawing/2016/5/13/chartex" xmlns:cx8="http://schemas.microsoft.com/office/drawing/2016/5/14/chartex" xmlns:mc="http://schemas.openxmlformats.org/markup-compatibility/2006" xmlns:aink="http://schemas.microsoft.com/office/drawing/2016/ink" xmlns:am3d="http://schemas.microsoft.com/office/drawing/2017/model3d" xmlns:o="urn:schemas-microsoft-com:office:office" xmlns:r="http://schemas.openxmlformats.org/officeDocument/2006/relationships" xmlns:m="http://schemas.openxmlformats.org/officeDocument/2006/math" xmlns:v="urn:schemas-microsoft-com:vml" xmlns:wp14="http://schemas.microsoft.com/office/word/2010/wordprocessingDrawing" xmlns:wp="http://schemas.openxmlformats.org/drawingml/2006/wordprocessingDrawing" xmlns:w10="urn:schemas-microsoft-com:office:word" xmlns:w="http://schemas.openxmlformats.org/wordprocessingml/2006/main" xmlns:w14="http://schemas.microsoft.com/office/word/2010/wordml" xmlns:w15="http://schemas.microsoft.com/office/word/2012/wordml" xmlns:w16cex="http://schemas.microsoft.com/office/word/2018/wordml/cex" xmlns:w16cid="http://schemas.microsoft.com/office/word/2016/wordml/cid" xmlns:w16="http://schemas.microsoft.com/office/word/2018/wordml" xmlns:w16se="http://schemas.microsoft.com/office/word/2015/wordml/symex" xmlns:wpg="http://schemas.microsoft.com/office/word/2010/wordprocessingGroup" xmlns:wpi="http://schemas.microsoft.com/office/word/2010/wordprocessingInk" xmlns:wne="http://schemas.microsoft.com/office/word/2006/wordml" xmlns:wps="http://schemas.microsoft.com/office/word/2010/wordprocessingShape" mc:Ignorable="w14 w15 w16se w16cid w16 w16cex wp14">
+<w:endnotes xmlns:wpc="http://schemas.microsoft.com/office/word/2010/wordprocessingCanvas" xmlns:cx="http://schemas.microsoft.com/office/drawing/2014/chartex" xmlns:cx1="http://schemas.microsoft.com/office/drawing/2015/9/8/chartex" xmlns:cx2="http://schemas.microsoft.com/office/drawing/2015/10/21/chartex" xmlns:cx3="http://schemas.microsoft.com/office/drawing/2016/5/9/chartex" xmlns:cx4="http://schemas.microsoft.com/office/drawing/2016/5/10/chartex" xmlns:cx5="http://schemas.microsoft.com/office/drawing/2016/5/11/chartex" xmlns:cx6="http://schemas.microsoft.com/office/drawing/2016/5/12/chartex" xmlns:cx7="http://schemas.microsoft.com/office/drawing/2016/5/13/chartex" xmlns:cx8="http://schemas.microsoft.com/office/drawing/2016/5/14/chartex" xmlns:mc="http://schemas.openxmlformats.org/markup-compatibility/2006" xmlns:aink="http://schemas.microsoft.com/office/drawing/2016/ink" xmlns:am3d="http://schemas.microsoft.com/office/drawing/2017/model3d" xmlns:o="urn:schemas-microsoft-com:office:office" xmlns:r="http://schemas.openxmlformats.org/officeDocument/2006/relationships" xmlns:m="http://schemas.openxmlformats.org/officeDocument/2006/math" xmlns:v="urn:schemas-microsoft-com:vml" xmlns:wp14="http://schemas.microsoft.com/office/word/2010/wordprocessingDrawing" xmlns:wp="http://schemas.openxmlformats.org/drawingml/2006/wordprocessingDrawing" xmlns:w10="urn:schemas-microsoft-com:office:word" xmlns:w="http://schemas.openxmlformats.org/wordprocessingml/2006/main" xmlns:w14="http://schemas.microsoft.com/office/word/2010/wordml" xmlns:w15="http://schemas.microsoft.com/office/word/2012/wordml" xmlns:w16cid="http://schemas.microsoft.com/office/word/2016/wordml/cid" xmlns:w16se="http://schemas.microsoft.com/office/word/2015/wordml/symex" xmlns:wpg="http://schemas.microsoft.com/office/word/2010/wordprocessingGroup" xmlns:wpi="http://schemas.microsoft.com/office/word/2010/wordprocessingInk" xmlns:wne="http://schemas.microsoft.com/office/word/2006/wordml" xmlns:wps="http://schemas.microsoft.com/office/word/2010/wordprocessingShape" mc:Ignorable="w14 w15 w16se w16cid wp14">
   <w:endnote w:type="separator" w:id="-1">
     <w:p>
       <w:r>
@@ -1322,7 +2030,7 @@
 </file>
 
 <file path=word/footnotes.xml><?xml version="1.0" encoding="utf-8"?>
-<w:footnotes xmlns:wpc="http://schemas.microsoft.com/office/word/2010/wordprocessingCanvas" xmlns:cx="http://schemas.microsoft.com/office/drawing/2014/chartex" xmlns:cx1="http://schemas.microsoft.com/office/drawing/2015/9/8/chartex" xmlns:cx2="http://schemas.microsoft.com/office/drawing/2015/10/21/chartex" xmlns:cx3="http://schemas.microsoft.com/office/drawing/2016/5/9/chartex" xmlns:cx4="http://schemas.microsoft.com/office/drawing/2016/5/10/chartex" xmlns:cx5="http://schemas.microsoft.com/office/drawing/2016/5/11/chartex" xmlns:cx6="http://schemas.microsoft.com/office/drawing/2016/5/12/chartex" xmlns:cx7="http://schemas.microsoft.com/office/drawing/2016/5/13/chartex" xmlns:cx8="http://schemas.microsoft.com/office/drawing/2016/5/14/chartex" xmlns:mc="http://schemas.openxmlformats.org/markup-compatibility/2006" xmlns:aink="http://schemas.microsoft.com/office/drawing/2016/ink" xmlns:am3d="http://schemas.microsoft.com/office/drawing/2017/model3d" xmlns:o="urn:schemas-microsoft-com:office:office" xmlns:r="http://schemas.openxmlformats.org/officeDocument/2006/relationships" xmlns:m="http://schemas.openxmlformats.org/officeDocument/2006/math" xmlns:v="urn:schemas-microsoft-com:vml" xmlns:wp14="http://schemas.microsoft.com/office/word/2010/wordprocessingDrawing" xmlns:wp="http://schemas.openxmlformats.org/drawingml/2006/wordprocessingDrawing" xmlns:w10="urn:schemas-microsoft-com:office:word" xmlns:w="http://schemas.openxmlformats.org/wordprocessingml/2006/main" xmlns:w14="http://schemas.microsoft.com/office/word/2010/wordml" xmlns:w15="http://schemas.microsoft.com/office/word/2012/wordml" xmlns:w16cex="http://schemas.microsoft.com/office/word/2018/wordml/cex" xmlns:w16cid="http://schemas.microsoft.com/office/word/2016/wordml/cid" xmlns:w16="http://schemas.microsoft.com/office/word/2018/wordml" xmlns:w16se="http://schemas.microsoft.com/office/word/2015/wordml/symex" xmlns:wpg="http://schemas.microsoft.com/office/word/2010/wordprocessingGroup" xmlns:wpi="http://schemas.microsoft.com/office/word/2010/wordprocessingInk" xmlns:wne="http://schemas.microsoft.com/office/word/2006/wordml" xmlns:wps="http://schemas.microsoft.com/office/word/2010/wordprocessingShape" mc:Ignorable="w14 w15 w16se w16cid w16 w16cex wp14">
+<w:footnotes xmlns:wpc="http://schemas.microsoft.com/office/word/2010/wordprocessingCanvas" xmlns:cx="http://schemas.microsoft.com/office/drawing/2014/chartex" xmlns:cx1="http://schemas.microsoft.com/office/drawing/2015/9/8/chartex" xmlns:cx2="http://schemas.microsoft.com/office/drawing/2015/10/21/chartex" xmlns:cx3="http://schemas.microsoft.com/office/drawing/2016/5/9/chartex" xmlns:cx4="http://schemas.microsoft.com/office/drawing/2016/5/10/chartex" xmlns:cx5="http://schemas.microsoft.com/office/drawing/2016/5/11/chartex" xmlns:cx6="http://schemas.microsoft.com/office/drawing/2016/5/12/chartex" xmlns:cx7="http://schemas.microsoft.com/office/drawing/2016/5/13/chartex" xmlns:cx8="http://schemas.microsoft.com/office/drawing/2016/5/14/chartex" xmlns:mc="http://schemas.openxmlformats.org/markup-compatibility/2006" xmlns:aink="http://schemas.microsoft.com/office/drawing/2016/ink" xmlns:am3d="http://schemas.microsoft.com/office/drawing/2017/model3d" xmlns:o="urn:schemas-microsoft-com:office:office" xmlns:r="http://schemas.openxmlformats.org/officeDocument/2006/relationships" xmlns:m="http://schemas.openxmlformats.org/officeDocument/2006/math" xmlns:v="urn:schemas-microsoft-com:vml" xmlns:wp14="http://schemas.microsoft.com/office/word/2010/wordprocessingDrawing" xmlns:wp="http://schemas.openxmlformats.org/drawingml/2006/wordprocessingDrawing" xmlns:w10="urn:schemas-microsoft-com:office:word" xmlns:w="http://schemas.openxmlformats.org/wordprocessingml/2006/main" xmlns:w14="http://schemas.microsoft.com/office/word/2010/wordml" xmlns:w15="http://schemas.microsoft.com/office/word/2012/wordml" xmlns:w16cid="http://schemas.microsoft.com/office/word/2016/wordml/cid" xmlns:w16se="http://schemas.microsoft.com/office/word/2015/wordml/symex" xmlns:wpg="http://schemas.microsoft.com/office/word/2010/wordprocessingGroup" xmlns:wpi="http://schemas.microsoft.com/office/word/2010/wordprocessingInk" xmlns:wne="http://schemas.microsoft.com/office/word/2006/wordml" xmlns:wps="http://schemas.microsoft.com/office/word/2010/wordprocessingShape" mc:Ignorable="w14 w15 w16se w16cid wp14">
   <w:footnote w:type="separator" w:id="-1">
     <w:p>
       <w:r>
@@ -1341,7 +2049,7 @@
 </file>
 
 <file path=word/header1.xml><?xml version="1.0" encoding="utf-8"?>
-<w:hdr xmlns:wpc="http://schemas.microsoft.com/office/word/2010/wordprocessingCanvas" xmlns:cx="http://schemas.microsoft.com/office/drawing/2014/chartex" xmlns:cx1="http://schemas.microsoft.com/office/drawing/2015/9/8/chartex" xmlns:cx2="http://schemas.microsoft.com/office/drawing/2015/10/21/chartex" xmlns:cx3="http://schemas.microsoft.com/office/drawing/2016/5/9/chartex" xmlns:cx4="http://schemas.microsoft.com/office/drawing/2016/5/10/chartex" xmlns:cx5="http://schemas.microsoft.com/office/drawing/2016/5/11/chartex" xmlns:cx6="http://schemas.microsoft.com/office/drawing/2016/5/12/chartex" xmlns:cx7="http://schemas.microsoft.com/office/drawing/2016/5/13/chartex" xmlns:cx8="http://schemas.microsoft.com/office/drawing/2016/5/14/chartex" xmlns:mc="http://schemas.openxmlformats.org/markup-compatibility/2006" xmlns:aink="http://schemas.microsoft.com/office/drawing/2016/ink" xmlns:am3d="http://schemas.microsoft.com/office/drawing/2017/model3d" xmlns:o="urn:schemas-microsoft-com:office:office" xmlns:r="http://schemas.openxmlformats.org/officeDocument/2006/relationships" xmlns:m="http://schemas.openxmlformats.org/officeDocument/2006/math" xmlns:v="urn:schemas-microsoft-com:vml" xmlns:wp14="http://schemas.microsoft.com/office/word/2010/wordprocessingDrawing" xmlns:wp="http://schemas.openxmlformats.org/drawingml/2006/wordprocessingDrawing" xmlns:w10="urn:schemas-microsoft-com:office:word" xmlns:w="http://schemas.openxmlformats.org/wordprocessingml/2006/main" xmlns:w14="http://schemas.microsoft.com/office/word/2010/wordml" xmlns:w15="http://schemas.microsoft.com/office/word/2012/wordml" xmlns:w16cex="http://schemas.microsoft.com/office/word/2018/wordml/cex" xmlns:w16cid="http://schemas.microsoft.com/office/word/2016/wordml/cid" xmlns:w16="http://schemas.microsoft.com/office/word/2018/wordml" xmlns:w16se="http://schemas.microsoft.com/office/word/2015/wordml/symex" xmlns:wpg="http://schemas.microsoft.com/office/word/2010/wordprocessingGroup" xmlns:wpi="http://schemas.microsoft.com/office/word/2010/wordprocessingInk" xmlns:wne="http://schemas.microsoft.com/office/word/2006/wordml" xmlns:wps="http://schemas.microsoft.com/office/word/2010/wordprocessingShape" mc:Ignorable="w14 w15 w16se w16cid w16 w16cex wp14">
+<w:hdr xmlns:wpc="http://schemas.microsoft.com/office/word/2010/wordprocessingCanvas" xmlns:cx="http://schemas.microsoft.com/office/drawing/2014/chartex" xmlns:cx1="http://schemas.microsoft.com/office/drawing/2015/9/8/chartex" xmlns:cx2="http://schemas.microsoft.com/office/drawing/2015/10/21/chartex" xmlns:cx3="http://schemas.microsoft.com/office/drawing/2016/5/9/chartex" xmlns:cx4="http://schemas.microsoft.com/office/drawing/2016/5/10/chartex" xmlns:cx5="http://schemas.microsoft.com/office/drawing/2016/5/11/chartex" xmlns:cx6="http://schemas.microsoft.com/office/drawing/2016/5/12/chartex" xmlns:cx7="http://schemas.microsoft.com/office/drawing/2016/5/13/chartex" xmlns:cx8="http://schemas.microsoft.com/office/drawing/2016/5/14/chartex" xmlns:mc="http://schemas.openxmlformats.org/markup-compatibility/2006" xmlns:aink="http://schemas.microsoft.com/office/drawing/2016/ink" xmlns:am3d="http://schemas.microsoft.com/office/drawing/2017/model3d" xmlns:o="urn:schemas-microsoft-com:office:office" xmlns:r="http://schemas.openxmlformats.org/officeDocument/2006/relationships" xmlns:m="http://schemas.openxmlformats.org/officeDocument/2006/math" xmlns:v="urn:schemas-microsoft-com:vml" xmlns:wp14="http://schemas.microsoft.com/office/word/2010/wordprocessingDrawing" xmlns:wp="http://schemas.openxmlformats.org/drawingml/2006/wordprocessingDrawing" xmlns:w10="urn:schemas-microsoft-com:office:word" xmlns:w="http://schemas.openxmlformats.org/wordprocessingml/2006/main" xmlns:w14="http://schemas.microsoft.com/office/word/2010/wordml" xmlns:w15="http://schemas.microsoft.com/office/word/2012/wordml" xmlns:w16cid="http://schemas.microsoft.com/office/word/2016/wordml/cid" xmlns:w16se="http://schemas.microsoft.com/office/word/2015/wordml/symex" xmlns:wpg="http://schemas.microsoft.com/office/word/2010/wordprocessingGroup" xmlns:wpi="http://schemas.microsoft.com/office/word/2010/wordprocessingInk" xmlns:wne="http://schemas.microsoft.com/office/word/2006/wordml" xmlns:wps="http://schemas.microsoft.com/office/word/2010/wordprocessingShape" mc:Ignorable="w14 w15 w16se w16cid wp14">
   <w:p>
     <w:pPr>
       <w:jc w:val="center"/>
@@ -1425,7 +2133,7 @@
 </file>
 
 <file path=word/numbering.xml><?xml version="1.0" encoding="utf-8"?>
-<w:numbering xmlns:wpc="http://schemas.microsoft.com/office/word/2010/wordprocessingCanvas" xmlns:cx="http://schemas.microsoft.com/office/drawing/2014/chartex" xmlns:cx1="http://schemas.microsoft.com/office/drawing/2015/9/8/chartex" xmlns:cx2="http://schemas.microsoft.com/office/drawing/2015/10/21/chartex" xmlns:cx3="http://schemas.microsoft.com/office/drawing/2016/5/9/chartex" xmlns:cx4="http://schemas.microsoft.com/office/drawing/2016/5/10/chartex" xmlns:cx5="http://schemas.microsoft.com/office/drawing/2016/5/11/chartex" xmlns:cx6="http://schemas.microsoft.com/office/drawing/2016/5/12/chartex" xmlns:cx7="http://schemas.microsoft.com/office/drawing/2016/5/13/chartex" xmlns:cx8="http://schemas.microsoft.com/office/drawing/2016/5/14/chartex" xmlns:mc="http://schemas.openxmlformats.org/markup-compatibility/2006" xmlns:aink="http://schemas.microsoft.com/office/drawing/2016/ink" xmlns:am3d="http://schemas.microsoft.com/office/drawing/2017/model3d" xmlns:o="urn:schemas-microsoft-com:office:office" xmlns:r="http://schemas.openxmlformats.org/officeDocument/2006/relationships" xmlns:m="http://schemas.openxmlformats.org/officeDocument/2006/math" xmlns:v="urn:schemas-microsoft-com:vml" xmlns:wp14="http://schemas.microsoft.com/office/word/2010/wordprocessingDrawing" xmlns:wp="http://schemas.openxmlformats.org/drawingml/2006/wordprocessingDrawing" xmlns:w10="urn:schemas-microsoft-com:office:word" xmlns:w="http://schemas.openxmlformats.org/wordprocessingml/2006/main" xmlns:w14="http://schemas.microsoft.com/office/word/2010/wordml" xmlns:w15="http://schemas.microsoft.com/office/word/2012/wordml" xmlns:w16cex="http://schemas.microsoft.com/office/word/2018/wordml/cex" xmlns:w16cid="http://schemas.microsoft.com/office/word/2016/wordml/cid" xmlns:w16="http://schemas.microsoft.com/office/word/2018/wordml" xmlns:w16se="http://schemas.microsoft.com/office/word/2015/wordml/symex" xmlns:wpg="http://schemas.microsoft.com/office/word/2010/wordprocessingGroup" xmlns:wpi="http://schemas.microsoft.com/office/word/2010/wordprocessingInk" xmlns:wne="http://schemas.microsoft.com/office/word/2006/wordml" xmlns:wps="http://schemas.microsoft.com/office/word/2010/wordprocessingShape" mc:Ignorable="w14 w15 w16se w16cid w16 w16cex wp14">
+<w:numbering xmlns:wpc="http://schemas.microsoft.com/office/word/2010/wordprocessingCanvas" xmlns:cx="http://schemas.microsoft.com/office/drawing/2014/chartex" xmlns:cx1="http://schemas.microsoft.com/office/drawing/2015/9/8/chartex" xmlns:cx2="http://schemas.microsoft.com/office/drawing/2015/10/21/chartex" xmlns:cx3="http://schemas.microsoft.com/office/drawing/2016/5/9/chartex" xmlns:cx4="http://schemas.microsoft.com/office/drawing/2016/5/10/chartex" xmlns:cx5="http://schemas.microsoft.com/office/drawing/2016/5/11/chartex" xmlns:cx6="http://schemas.microsoft.com/office/drawing/2016/5/12/chartex" xmlns:cx7="http://schemas.microsoft.com/office/drawing/2016/5/13/chartex" xmlns:cx8="http://schemas.microsoft.com/office/drawing/2016/5/14/chartex" xmlns:mc="http://schemas.openxmlformats.org/markup-compatibility/2006" xmlns:aink="http://schemas.microsoft.com/office/drawing/2016/ink" xmlns:am3d="http://schemas.microsoft.com/office/drawing/2017/model3d" xmlns:o="urn:schemas-microsoft-com:office:office" xmlns:r="http://schemas.openxmlformats.org/officeDocument/2006/relationships" xmlns:m="http://schemas.openxmlformats.org/officeDocument/2006/math" xmlns:v="urn:schemas-microsoft-com:vml" xmlns:wp14="http://schemas.microsoft.com/office/word/2010/wordprocessingDrawing" xmlns:wp="http://schemas.openxmlformats.org/drawingml/2006/wordprocessingDrawing" xmlns:w10="urn:schemas-microsoft-com:office:word" xmlns:w="http://schemas.openxmlformats.org/wordprocessingml/2006/main" xmlns:w14="http://schemas.microsoft.com/office/word/2010/wordml" xmlns:w15="http://schemas.microsoft.com/office/word/2012/wordml" xmlns:w16cid="http://schemas.microsoft.com/office/word/2016/wordml/cid" xmlns:w16se="http://schemas.microsoft.com/office/word/2015/wordml/symex" xmlns:wpg="http://schemas.microsoft.com/office/word/2010/wordprocessingGroup" xmlns:wpi="http://schemas.microsoft.com/office/word/2010/wordprocessingInk" xmlns:wne="http://schemas.microsoft.com/office/word/2006/wordml" xmlns:wps="http://schemas.microsoft.com/office/word/2010/wordprocessingShape" mc:Ignorable="w14 w15 w16se w16cid wp14">
   <w:abstractNum w:abstractNumId="0" w15:restartNumberingAfterBreak="0">
     <w:nsid w:val="13A85901"/>
     <w:multiLevelType w:val="hybridMultilevel"/>
@@ -1798,7 +2506,7 @@
 </file>
 
 <file path=word/styles.xml><?xml version="1.0" encoding="utf-8"?>
-<w:styles xmlns:mc="http://schemas.openxmlformats.org/markup-compatibility/2006" xmlns:r="http://schemas.openxmlformats.org/officeDocument/2006/relationships" xmlns:w="http://schemas.openxmlformats.org/wordprocessingml/2006/main" xmlns:w14="http://schemas.microsoft.com/office/word/2010/wordml" xmlns:w15="http://schemas.microsoft.com/office/word/2012/wordml" xmlns:w16cex="http://schemas.microsoft.com/office/word/2018/wordml/cex" xmlns:w16cid="http://schemas.microsoft.com/office/word/2016/wordml/cid" xmlns:w16="http://schemas.microsoft.com/office/word/2018/wordml" xmlns:w16se="http://schemas.microsoft.com/office/word/2015/wordml/symex" mc:Ignorable="w14 w15 w16se w16cid w16 w16cex">
+<w:styles xmlns:mc="http://schemas.openxmlformats.org/markup-compatibility/2006" xmlns:r="http://schemas.openxmlformats.org/officeDocument/2006/relationships" xmlns:w="http://schemas.openxmlformats.org/wordprocessingml/2006/main" xmlns:w14="http://schemas.microsoft.com/office/word/2010/wordml" xmlns:w15="http://schemas.microsoft.com/office/word/2012/wordml" xmlns:w16cid="http://schemas.microsoft.com/office/word/2016/wordml/cid" xmlns:w16se="http://schemas.microsoft.com/office/word/2015/wordml/symex" mc:Ignorable="w14 w15 w16se w16cid">
   <w:docDefaults>
     <w:rPrDefault>
       <w:rPr>
@@ -1965,7 +2673,7 @@
     <w:lsdException w:name="Table Web 2" w:semiHidden="1" w:unhideWhenUsed="1"/>
     <w:lsdException w:name="Table Web 3" w:semiHidden="1" w:unhideWhenUsed="1"/>
     <w:lsdException w:name="Balloon Text" w:semiHidden="1" w:unhideWhenUsed="1"/>
-    <w:lsdException w:name="Table Grid" w:semiHidden="1" w:uiPriority="39" w:unhideWhenUsed="1"/>
+    <w:lsdException w:name="Table Grid" w:uiPriority="39"/>
     <w:lsdException w:name="Table Theme" w:semiHidden="1" w:unhideWhenUsed="1"/>
     <w:lsdException w:name="Placeholder Text" w:semiHidden="1"/>
     <w:lsdException w:name="No Spacing" w:uiPriority="1" w:qFormat="1"/>
@@ -2582,7 +3290,7 @@
 </file>
 
 <file path=customXml/itemProps1.xml><?xml version="1.0" encoding="utf-8"?>
-<ds:datastoreItem xmlns:ds="http://schemas.openxmlformats.org/officeDocument/2006/customXml" ds:itemID="{B13B1B04-F003-4F8D-8FF9-65319A79AB7F}">
+<ds:datastoreItem xmlns:ds="http://schemas.openxmlformats.org/officeDocument/2006/customXml" ds:itemID="{18F215B6-2A1B-4B78-82B1-5134202EFAC4}">
   <ds:schemaRefs>
     <ds:schemaRef ds:uri="http://schemas.openxmlformats.org/officeDocument/2006/bibliography"/>
   </ds:schemaRefs>

</xml_diff>